<commit_message>
Updated UML and GDD
</commit_message>
<xml_diff>
--- a/Pachi Army Game Design Document.docx
+++ b/Pachi Army Game Design Document.docx
@@ -178,210 +178,7 @@
         <mc:AlternateContent>
           <mc:Choice Requires="wps">
             <w:drawing>
-              <wp:anchor distT="0" distB="0" distL="114300" distR="114300" simplePos="0" relativeHeight="251675648" behindDoc="0" locked="0" layoutInCell="1" allowOverlap="1" wp14:anchorId="277A6397" wp14:editId="21116D33">
-                <wp:simplePos x="0" y="0"/>
-                <wp:positionH relativeFrom="column">
-                  <wp:posOffset>1677422</wp:posOffset>
-                </wp:positionH>
-                <wp:positionV relativeFrom="paragraph">
-                  <wp:posOffset>1927860</wp:posOffset>
-                </wp:positionV>
-                <wp:extent cx="509187" cy="509187"/>
-                <wp:effectExtent l="38100" t="38100" r="24765" b="24765"/>
-                <wp:wrapNone/>
-                <wp:docPr id="1019244179" name="Straight Arrow Connector 8"/>
-                <wp:cNvGraphicFramePr/>
-                <a:graphic xmlns:a="http://schemas.openxmlformats.org/drawingml/2006/main">
-                  <a:graphicData uri="http://schemas.microsoft.com/office/word/2010/wordprocessingShape">
-                    <wps:wsp>
-                      <wps:cNvCnPr/>
-                      <wps:spPr>
-                        <a:xfrm flipH="1" flipV="1">
-                          <a:off x="0" y="0"/>
-                          <a:ext cx="509187" cy="509187"/>
-                        </a:xfrm>
-                        <a:prstGeom prst="straightConnector1">
-                          <a:avLst/>
-                        </a:prstGeom>
-                        <a:ln>
-                          <a:tailEnd type="triangle"/>
-                        </a:ln>
-                      </wps:spPr>
-                      <wps:style>
-                        <a:lnRef idx="1">
-                          <a:schemeClr val="dk1"/>
-                        </a:lnRef>
-                        <a:fillRef idx="0">
-                          <a:schemeClr val="dk1"/>
-                        </a:fillRef>
-                        <a:effectRef idx="0">
-                          <a:schemeClr val="dk1"/>
-                        </a:effectRef>
-                        <a:fontRef idx="minor">
-                          <a:schemeClr val="tx1"/>
-                        </a:fontRef>
-                      </wps:style>
-                      <wps:bodyPr/>
-                    </wps:wsp>
-                  </a:graphicData>
-                </a:graphic>
-              </wp:anchor>
-            </w:drawing>
-          </mc:Choice>
-          <mc:Fallback>
-            <w:pict>
-              <v:shapetype w14:anchorId="371035D4" id="_x0000_t32" coordsize="21600,21600" o:spt="32" o:oned="t" path="m,l21600,21600e" filled="f">
-                <v:path arrowok="t" fillok="f" o:connecttype="none"/>
-                <o:lock v:ext="edit" shapetype="t"/>
-              </v:shapetype>
-              <v:shape id="Straight Arrow Connector 8" o:spid="_x0000_s1026" type="#_x0000_t32" style="position:absolute;margin-left:132.1pt;margin-top:151.8pt;width:40.1pt;height:40.1pt;flip:x y;z-index:251675648;visibility:visible;mso-wrap-style:square;mso-wrap-distance-left:9pt;mso-wrap-distance-top:0;mso-wrap-distance-right:9pt;mso-wrap-distance-bottom:0;mso-position-horizontal:absolute;mso-position-horizontal-relative:text;mso-position-vertical:absolute;mso-position-vertical-relative:text" o:gfxdata="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" strokecolor="black [3200]" strokeweight=".5pt">
-                <v:stroke endarrow="block" joinstyle="miter"/>
-              </v:shape>
-            </w:pict>
-          </mc:Fallback>
-        </mc:AlternateContent>
-      </w:r>
-      <w:r>
-        <w:rPr>
-          <w:noProof/>
-        </w:rPr>
-        <mc:AlternateContent>
-          <mc:Choice Requires="wps">
-            <w:drawing>
-              <wp:anchor distT="0" distB="0" distL="114300" distR="114300" simplePos="0" relativeHeight="251674624" behindDoc="0" locked="0" layoutInCell="1" allowOverlap="1" wp14:anchorId="03025FE5" wp14:editId="34970EAD">
-                <wp:simplePos x="0" y="0"/>
-                <wp:positionH relativeFrom="column">
-                  <wp:posOffset>3122930</wp:posOffset>
-                </wp:positionH>
-                <wp:positionV relativeFrom="paragraph">
-                  <wp:posOffset>1967396</wp:posOffset>
-                </wp:positionV>
-                <wp:extent cx="0" cy="318052"/>
-                <wp:effectExtent l="76200" t="0" r="76200" b="63500"/>
-                <wp:wrapNone/>
-                <wp:docPr id="1347245528" name="Straight Arrow Connector 6"/>
-                <wp:cNvGraphicFramePr/>
-                <a:graphic xmlns:a="http://schemas.openxmlformats.org/drawingml/2006/main">
-                  <a:graphicData uri="http://schemas.microsoft.com/office/word/2010/wordprocessingShape">
-                    <wps:wsp>
-                      <wps:cNvCnPr/>
-                      <wps:spPr>
-                        <a:xfrm>
-                          <a:off x="0" y="0"/>
-                          <a:ext cx="0" cy="318052"/>
-                        </a:xfrm>
-                        <a:prstGeom prst="straightConnector1">
-                          <a:avLst/>
-                        </a:prstGeom>
-                        <a:ln>
-                          <a:tailEnd type="triangle"/>
-                        </a:ln>
-                      </wps:spPr>
-                      <wps:style>
-                        <a:lnRef idx="1">
-                          <a:schemeClr val="dk1"/>
-                        </a:lnRef>
-                        <a:fillRef idx="0">
-                          <a:schemeClr val="dk1"/>
-                        </a:fillRef>
-                        <a:effectRef idx="0">
-                          <a:schemeClr val="dk1"/>
-                        </a:effectRef>
-                        <a:fontRef idx="minor">
-                          <a:schemeClr val="tx1"/>
-                        </a:fontRef>
-                      </wps:style>
-                      <wps:bodyPr/>
-                    </wps:wsp>
-                  </a:graphicData>
-                </a:graphic>
-              </wp:anchor>
-            </w:drawing>
-          </mc:Choice>
-          <mc:Fallback>
-            <w:pict>
-              <v:shape w14:anchorId="7244FD9A" id="Straight Arrow Connector 6" o:spid="_x0000_s1026" type="#_x0000_t32" style="position:absolute;margin-left:245.9pt;margin-top:154.9pt;width:0;height:25.05pt;z-index:251674624;visibility:visible;mso-wrap-style:square;mso-wrap-distance-left:9pt;mso-wrap-distance-top:0;mso-wrap-distance-right:9pt;mso-wrap-distance-bottom:0;mso-position-horizontal:absolute;mso-position-horizontal-relative:text;mso-position-vertical:absolute;mso-position-vertical-relative:text" o:gfxdata="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" strokecolor="black [3200]" strokeweight=".5pt">
-                <v:stroke endarrow="block" joinstyle="miter"/>
-              </v:shape>
-            </w:pict>
-          </mc:Fallback>
-        </mc:AlternateContent>
-      </w:r>
-      <w:r>
-        <w:rPr>
-          <w:noProof/>
-        </w:rPr>
-        <mc:AlternateContent>
-          <mc:Choice Requires="wps">
-            <w:drawing>
-              <wp:anchor distT="0" distB="0" distL="114300" distR="114300" simplePos="0" relativeHeight="251673600" behindDoc="0" locked="0" layoutInCell="1" allowOverlap="1" wp14:anchorId="07A78FA8" wp14:editId="221AD1D3">
-                <wp:simplePos x="0" y="0"/>
-                <wp:positionH relativeFrom="column">
-                  <wp:posOffset>3959750</wp:posOffset>
-                </wp:positionH>
-                <wp:positionV relativeFrom="paragraph">
-                  <wp:posOffset>1927860</wp:posOffset>
-                </wp:positionV>
-                <wp:extent cx="533041" cy="533041"/>
-                <wp:effectExtent l="38100" t="38100" r="76835" b="57785"/>
-                <wp:wrapNone/>
-                <wp:docPr id="731039990" name="Straight Arrow Connector 5"/>
-                <wp:cNvGraphicFramePr/>
-                <a:graphic xmlns:a="http://schemas.openxmlformats.org/drawingml/2006/main">
-                  <a:graphicData uri="http://schemas.microsoft.com/office/word/2010/wordprocessingShape">
-                    <wps:wsp>
-                      <wps:cNvCnPr/>
-                      <wps:spPr>
-                        <a:xfrm>
-                          <a:off x="0" y="0"/>
-                          <a:ext cx="533041" cy="533041"/>
-                        </a:xfrm>
-                        <a:prstGeom prst="straightConnector1">
-                          <a:avLst/>
-                        </a:prstGeom>
-                        <a:ln>
-                          <a:headEnd type="triangle"/>
-                          <a:tailEnd type="triangle"/>
-                        </a:ln>
-                      </wps:spPr>
-                      <wps:style>
-                        <a:lnRef idx="1">
-                          <a:schemeClr val="dk1"/>
-                        </a:lnRef>
-                        <a:fillRef idx="0">
-                          <a:schemeClr val="dk1"/>
-                        </a:fillRef>
-                        <a:effectRef idx="0">
-                          <a:schemeClr val="dk1"/>
-                        </a:effectRef>
-                        <a:fontRef idx="minor">
-                          <a:schemeClr val="tx1"/>
-                        </a:fontRef>
-                      </wps:style>
-                      <wps:bodyPr/>
-                    </wps:wsp>
-                  </a:graphicData>
-                </a:graphic>
-              </wp:anchor>
-            </w:drawing>
-          </mc:Choice>
-          <mc:Fallback>
-            <w:pict>
-              <v:shape w14:anchorId="4440B830" id="Straight Arrow Connector 5" o:spid="_x0000_s1026" type="#_x0000_t32" style="position:absolute;margin-left:311.8pt;margin-top:151.8pt;width:41.95pt;height:41.95pt;z-index:251673600;visibility:visible;mso-wrap-style:square;mso-wrap-distance-left:9pt;mso-wrap-distance-top:0;mso-wrap-distance-right:9pt;mso-wrap-distance-bottom:0;mso-position-horizontal:absolute;mso-position-horizontal-relative:text;mso-position-vertical:absolute;mso-position-vertical-relative:text" o:gfxdata="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" strokecolor="black [3200]" strokeweight=".5pt">
-                <v:stroke startarrow="block" endarrow="block" joinstyle="miter"/>
-              </v:shape>
-            </w:pict>
-          </mc:Fallback>
-        </mc:AlternateContent>
-      </w:r>
-      <w:r>
-        <w:rPr>
-          <w:noProof/>
-        </w:rPr>
-        <mc:AlternateContent>
-          <mc:Choice Requires="wps">
-            <w:drawing>
-              <wp:anchor distT="0" distB="0" distL="114300" distR="114300" simplePos="0" relativeHeight="251672576" behindDoc="0" locked="0" layoutInCell="1" allowOverlap="1" wp14:anchorId="41DC2FF1" wp14:editId="79F0505C">
+              <wp:anchor distT="0" distB="0" distL="114300" distR="114300" simplePos="0" relativeHeight="251672576" behindDoc="0" locked="0" layoutInCell="1" allowOverlap="1" wp14:anchorId="41DC2FF1" wp14:editId="038AB90B">
                 <wp:simplePos x="0" y="0"/>
                 <wp:positionH relativeFrom="column">
                   <wp:posOffset>4035287</wp:posOffset>
@@ -434,7 +231,11 @@
           </mc:Choice>
           <mc:Fallback>
             <w:pict>
-              <v:shape w14:anchorId="49C5DBD3" id="Straight Arrow Connector 4" o:spid="_x0000_s1026" type="#_x0000_t32" style="position:absolute;margin-left:317.75pt;margin-top:108.3pt;width:33.5pt;height:0;z-index:251672576;visibility:visible;mso-wrap-style:square;mso-wrap-distance-left:9pt;mso-wrap-distance-top:0;mso-wrap-distance-right:9pt;mso-wrap-distance-bottom:0;mso-position-horizontal:absolute;mso-position-horizontal-relative:text;mso-position-vertical:absolute;mso-position-vertical-relative:text" o:gfxdata="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" strokecolor="black [3200]" strokeweight=".5pt">
+              <v:shapetype w14:anchorId="68E1DDFD" id="_x0000_t32" coordsize="21600,21600" o:spt="32" o:oned="t" path="m,l21600,21600e" filled="f">
+                <v:path arrowok="t" fillok="f" o:connecttype="none"/>
+                <o:lock v:ext="edit" shapetype="t"/>
+              </v:shapetype>
+              <v:shape id="Straight Arrow Connector 4" o:spid="_x0000_s1026" type="#_x0000_t32" style="position:absolute;margin-left:317.75pt;margin-top:108.3pt;width:33.5pt;height:0;z-index:251672576;visibility:visible;mso-wrap-style:square;mso-wrap-distance-left:9pt;mso-wrap-distance-top:0;mso-wrap-distance-right:9pt;mso-wrap-distance-bottom:0;mso-position-horizontal:absolute;mso-position-horizontal-relative:text;mso-position-vertical:absolute;mso-position-vertical-relative:text" o:gfxdata="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" strokecolor="black [3200]" strokeweight=".5pt">
                 <v:stroke startarrow="block" endarrow="block" joinstyle="miter"/>
               </v:shape>
             </w:pict>
@@ -581,173 +382,7 @@
         <mc:AlternateContent>
           <mc:Choice Requires="wps">
             <w:drawing>
-              <wp:anchor distT="0" distB="0" distL="114300" distR="114300" simplePos="0" relativeHeight="251667456" behindDoc="0" locked="0" layoutInCell="1" allowOverlap="1" wp14:anchorId="355F455E" wp14:editId="4AFFBFBA">
-                <wp:simplePos x="0" y="0"/>
-                <wp:positionH relativeFrom="margin">
-                  <wp:posOffset>4566285</wp:posOffset>
-                </wp:positionH>
-                <wp:positionV relativeFrom="paragraph">
-                  <wp:posOffset>2348865</wp:posOffset>
-                </wp:positionV>
-                <wp:extent cx="1669415" cy="1089025"/>
-                <wp:effectExtent l="0" t="0" r="26035" b="15875"/>
-                <wp:wrapNone/>
-                <wp:docPr id="735341746" name="Rectangle: Rounded Corners 1"/>
-                <wp:cNvGraphicFramePr/>
-                <a:graphic xmlns:a="http://schemas.openxmlformats.org/drawingml/2006/main">
-                  <a:graphicData uri="http://schemas.microsoft.com/office/word/2010/wordprocessingShape">
-                    <wps:wsp>
-                      <wps:cNvSpPr/>
-                      <wps:spPr>
-                        <a:xfrm>
-                          <a:off x="0" y="0"/>
-                          <a:ext cx="1669415" cy="1089025"/>
-                        </a:xfrm>
-                        <a:prstGeom prst="roundRect">
-                          <a:avLst/>
-                        </a:prstGeom>
-                      </wps:spPr>
-                      <wps:style>
-                        <a:lnRef idx="1">
-                          <a:schemeClr val="accent5"/>
-                        </a:lnRef>
-                        <a:fillRef idx="2">
-                          <a:schemeClr val="accent5"/>
-                        </a:fillRef>
-                        <a:effectRef idx="1">
-                          <a:schemeClr val="accent5"/>
-                        </a:effectRef>
-                        <a:fontRef idx="minor">
-                          <a:schemeClr val="dk1"/>
-                        </a:fontRef>
-                      </wps:style>
-                      <wps:txbx>
-                        <w:txbxContent>
-                          <w:p>
-                            <w:pPr>
-                              <w:jc w:val="center"/>
-                            </w:pPr>
-                            <w:r>
-                              <w:t>Walking View</w:t>
-                            </w:r>
-                          </w:p>
-                          <w:p>
-                            <w:pPr>
-                              <w:jc w:val="center"/>
-                              <w:rPr>
-                                <w:sz w:val="16"/>
-                                <w:szCs w:val="16"/>
-                              </w:rPr>
-                            </w:pPr>
-                            <w:r>
-                              <w:rPr>
-                                <w:sz w:val="16"/>
-                                <w:szCs w:val="16"/>
-                              </w:rPr>
-                              <w:t xml:space="preserve">Walk your </w:t>
-                            </w:r>
-                            <w:proofErr w:type="spellStart"/>
-                            <w:r>
-                              <w:rPr>
-                                <w:sz w:val="16"/>
-                                <w:szCs w:val="16"/>
-                              </w:rPr>
-                              <w:t>pachis</w:t>
-                            </w:r>
-                            <w:proofErr w:type="spellEnd"/>
-                            <w:r>
-                              <w:rPr>
-                                <w:sz w:val="16"/>
-                                <w:szCs w:val="16"/>
-                              </w:rPr>
-                              <w:t xml:space="preserve"> to energize them.</w:t>
-                            </w:r>
-                          </w:p>
-                        </w:txbxContent>
-                      </wps:txbx>
-                      <wps:bodyPr rot="0" spcFirstLastPara="0" vertOverflow="overflow" horzOverflow="overflow" vert="horz" wrap="square" lIns="91440" tIns="45720" rIns="91440" bIns="45720" numCol="1" spcCol="0" rtlCol="0" fromWordArt="0" anchor="ctr" anchorCtr="0" forceAA="0" compatLnSpc="1">
-                        <a:prstTxWarp prst="textNoShape">
-                          <a:avLst/>
-                        </a:prstTxWarp>
-                        <a:noAutofit/>
-                      </wps:bodyPr>
-                    </wps:wsp>
-                  </a:graphicData>
-                </a:graphic>
-                <wp14:sizeRelH relativeFrom="margin">
-                  <wp14:pctWidth>0</wp14:pctWidth>
-                </wp14:sizeRelH>
-                <wp14:sizeRelV relativeFrom="margin">
-                  <wp14:pctHeight>0</wp14:pctHeight>
-                </wp14:sizeRelV>
-              </wp:anchor>
-            </w:drawing>
-          </mc:Choice>
-          <mc:Fallback>
-            <w:pict>
-              <v:roundrect w14:anchorId="355F455E" id="Rectangle: Rounded Corners 1" o:spid="_x0000_s1026" style="position:absolute;margin-left:359.55pt;margin-top:184.95pt;width:131.45pt;height:85.75pt;z-index:251667456;visibility:visible;mso-wrap-style:square;mso-width-percent:0;mso-height-percent:0;mso-wrap-distance-left:9pt;mso-wrap-distance-top:0;mso-wrap-distance-right:9pt;mso-wrap-distance-bottom:0;mso-position-horizontal:absolute;mso-position-horizontal-relative:margin;mso-position-vertical:absolute;mso-position-vertical-relative:text;mso-width-percent:0;mso-height-percent:0;mso-width-relative:margin;mso-height-relative:margin;v-text-anchor:middle" arcsize="10923f" o:gfxdata="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" fillcolor="#91bce3 [2168]" strokecolor="#5b9bd5 [3208]" strokeweight=".5pt">
-                <v:fill color2="#7aaddd [2616]" rotate="t" colors="0 #b1cbe9;.5 #a3c1e5;1 #92b9e4" focus="100%" type="gradient">
-                  <o:fill v:ext="view" type="gradientUnscaled"/>
-                </v:fill>
-                <v:stroke joinstyle="miter"/>
-                <v:textbox>
-                  <w:txbxContent>
-                    <w:p>
-                      <w:pPr>
-                        <w:jc w:val="center"/>
-                      </w:pPr>
-                      <w:r>
-                        <w:t>Walking View</w:t>
-                      </w:r>
-                    </w:p>
-                    <w:p>
-                      <w:pPr>
-                        <w:jc w:val="center"/>
-                        <w:rPr>
-                          <w:sz w:val="16"/>
-                          <w:szCs w:val="16"/>
-                        </w:rPr>
-                      </w:pPr>
-                      <w:r>
-                        <w:rPr>
-                          <w:sz w:val="16"/>
-                          <w:szCs w:val="16"/>
-                        </w:rPr>
-                        <w:t xml:space="preserve">Walk your </w:t>
-                      </w:r>
-                      <w:proofErr w:type="spellStart"/>
-                      <w:r>
-                        <w:rPr>
-                          <w:sz w:val="16"/>
-                          <w:szCs w:val="16"/>
-                        </w:rPr>
-                        <w:t>pachis</w:t>
-                      </w:r>
-                      <w:proofErr w:type="spellEnd"/>
-                      <w:r>
-                        <w:rPr>
-                          <w:sz w:val="16"/>
-                          <w:szCs w:val="16"/>
-                        </w:rPr>
-                        <w:t xml:space="preserve"> to energize them.</w:t>
-                      </w:r>
-                    </w:p>
-                  </w:txbxContent>
-                </v:textbox>
-                <w10:wrap anchorx="margin"/>
-              </v:roundrect>
-            </w:pict>
-          </mc:Fallback>
-        </mc:AlternateContent>
-      </w:r>
-      <w:r>
-        <w:rPr>
-          <w:noProof/>
-        </w:rPr>
-        <mc:AlternateContent>
-          <mc:Choice Requires="wps">
-            <w:drawing>
-              <wp:anchor distT="0" distB="0" distL="114300" distR="114300" simplePos="0" relativeHeight="251665408" behindDoc="0" locked="0" layoutInCell="1" allowOverlap="1" wp14:anchorId="55290BF9" wp14:editId="445D512B">
+              <wp:anchor distT="0" distB="0" distL="114300" distR="114300" simplePos="0" relativeHeight="251665408" behindDoc="0" locked="0" layoutInCell="1" allowOverlap="1" wp14:anchorId="55290BF9" wp14:editId="59FB16FA">
                 <wp:simplePos x="0" y="0"/>
                 <wp:positionH relativeFrom="margin">
                   <wp:posOffset>4547235</wp:posOffset>
@@ -835,7 +470,7 @@
           </mc:Choice>
           <mc:Fallback>
             <w:pict>
-              <v:roundrect w14:anchorId="55290BF9" id="_x0000_s1027" style="position:absolute;margin-left:358.05pt;margin-top:68.2pt;width:131.45pt;height:85.75pt;z-index:251665408;visibility:visible;mso-wrap-style:square;mso-width-percent:0;mso-height-percent:0;mso-wrap-distance-left:9pt;mso-wrap-distance-top:0;mso-wrap-distance-right:9pt;mso-wrap-distance-bottom:0;mso-position-horizontal:absolute;mso-position-horizontal-relative:margin;mso-position-vertical:absolute;mso-position-vertical-relative:text;mso-width-percent:0;mso-height-percent:0;mso-width-relative:margin;mso-height-relative:margin;v-text-anchor:middle" arcsize="10923f" o:gfxdata="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" fillcolor="#91bce3 [2168]" strokecolor="#5b9bd5 [3208]" strokeweight=".5pt">
+              <v:roundrect w14:anchorId="55290BF9" id="Rectangle: Rounded Corners 1" o:spid="_x0000_s1026" style="position:absolute;margin-left:358.05pt;margin-top:68.2pt;width:131.45pt;height:85.75pt;z-index:251665408;visibility:visible;mso-wrap-style:square;mso-width-percent:0;mso-height-percent:0;mso-wrap-distance-left:9pt;mso-wrap-distance-top:0;mso-wrap-distance-right:9pt;mso-wrap-distance-bottom:0;mso-position-horizontal:absolute;mso-position-horizontal-relative:margin;mso-position-vertical:absolute;mso-position-vertical-relative:text;mso-width-percent:0;mso-height-percent:0;mso-width-relative:margin;mso-height-relative:margin;v-text-anchor:middle" arcsize="10923f" o:gfxdata="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" fillcolor="#91bce3 [2168]" strokecolor="#5b9bd5 [3208]" strokeweight=".5pt">
                 <v:fill color2="#7aaddd [2616]" rotate="t" colors="0 #b1cbe9;.5 #a3c1e5;1 #92b9e4" focus="100%" type="gradient">
                   <o:fill v:ext="view" type="gradientUnscaled"/>
                 </v:fill>
@@ -881,173 +516,7 @@
         <mc:AlternateContent>
           <mc:Choice Requires="wps">
             <w:drawing>
-              <wp:anchor distT="0" distB="0" distL="114300" distR="114300" simplePos="0" relativeHeight="251669504" behindDoc="0" locked="0" layoutInCell="1" allowOverlap="1" wp14:anchorId="24E82E0C" wp14:editId="145784B2">
-                <wp:simplePos x="0" y="0"/>
-                <wp:positionH relativeFrom="margin">
-                  <wp:posOffset>2270125</wp:posOffset>
-                </wp:positionH>
-                <wp:positionV relativeFrom="paragraph">
-                  <wp:posOffset>2329815</wp:posOffset>
-                </wp:positionV>
-                <wp:extent cx="1669415" cy="1089025"/>
-                <wp:effectExtent l="0" t="0" r="26035" b="15875"/>
-                <wp:wrapNone/>
-                <wp:docPr id="1283938790" name="Rectangle: Rounded Corners 1"/>
-                <wp:cNvGraphicFramePr/>
-                <a:graphic xmlns:a="http://schemas.openxmlformats.org/drawingml/2006/main">
-                  <a:graphicData uri="http://schemas.microsoft.com/office/word/2010/wordprocessingShape">
-                    <wps:wsp>
-                      <wps:cNvSpPr/>
-                      <wps:spPr>
-                        <a:xfrm>
-                          <a:off x="0" y="0"/>
-                          <a:ext cx="1669415" cy="1089025"/>
-                        </a:xfrm>
-                        <a:prstGeom prst="roundRect">
-                          <a:avLst/>
-                        </a:prstGeom>
-                      </wps:spPr>
-                      <wps:style>
-                        <a:lnRef idx="1">
-                          <a:schemeClr val="accent5"/>
-                        </a:lnRef>
-                        <a:fillRef idx="2">
-                          <a:schemeClr val="accent5"/>
-                        </a:fillRef>
-                        <a:effectRef idx="1">
-                          <a:schemeClr val="accent5"/>
-                        </a:effectRef>
-                        <a:fontRef idx="minor">
-                          <a:schemeClr val="dk1"/>
-                        </a:fontRef>
-                      </wps:style>
-                      <wps:txbx>
-                        <w:txbxContent>
-                          <w:p>
-                            <w:pPr>
-                              <w:jc w:val="center"/>
-                            </w:pPr>
-                            <w:r>
-                              <w:t>Victory View</w:t>
-                            </w:r>
-                          </w:p>
-                          <w:p>
-                            <w:pPr>
-                              <w:jc w:val="center"/>
-                              <w:rPr>
-                                <w:sz w:val="16"/>
-                                <w:szCs w:val="16"/>
-                              </w:rPr>
-                            </w:pPr>
-                            <w:r>
-                              <w:rPr>
-                                <w:sz w:val="16"/>
-                                <w:szCs w:val="16"/>
-                              </w:rPr>
-                              <w:t xml:space="preserve">Watch your </w:t>
-                            </w:r>
-                            <w:proofErr w:type="spellStart"/>
-                            <w:r>
-                              <w:rPr>
-                                <w:sz w:val="16"/>
-                                <w:szCs w:val="16"/>
-                              </w:rPr>
-                              <w:t>pachis</w:t>
-                            </w:r>
-                            <w:proofErr w:type="spellEnd"/>
-                            <w:r>
-                              <w:rPr>
-                                <w:sz w:val="16"/>
-                                <w:szCs w:val="16"/>
-                              </w:rPr>
-                              <w:t xml:space="preserve"> destroy the world!</w:t>
-                            </w:r>
-                          </w:p>
-                        </w:txbxContent>
-                      </wps:txbx>
-                      <wps:bodyPr rot="0" spcFirstLastPara="0" vertOverflow="overflow" horzOverflow="overflow" vert="horz" wrap="square" lIns="91440" tIns="45720" rIns="91440" bIns="45720" numCol="1" spcCol="0" rtlCol="0" fromWordArt="0" anchor="ctr" anchorCtr="0" forceAA="0" compatLnSpc="1">
-                        <a:prstTxWarp prst="textNoShape">
-                          <a:avLst/>
-                        </a:prstTxWarp>
-                        <a:noAutofit/>
-                      </wps:bodyPr>
-                    </wps:wsp>
-                  </a:graphicData>
-                </a:graphic>
-                <wp14:sizeRelH relativeFrom="margin">
-                  <wp14:pctWidth>0</wp14:pctWidth>
-                </wp14:sizeRelH>
-                <wp14:sizeRelV relativeFrom="margin">
-                  <wp14:pctHeight>0</wp14:pctHeight>
-                </wp14:sizeRelV>
-              </wp:anchor>
-            </w:drawing>
-          </mc:Choice>
-          <mc:Fallback>
-            <w:pict>
-              <v:roundrect w14:anchorId="24E82E0C" id="_x0000_s1028" style="position:absolute;margin-left:178.75pt;margin-top:183.45pt;width:131.45pt;height:85.75pt;z-index:251669504;visibility:visible;mso-wrap-style:square;mso-width-percent:0;mso-height-percent:0;mso-wrap-distance-left:9pt;mso-wrap-distance-top:0;mso-wrap-distance-right:9pt;mso-wrap-distance-bottom:0;mso-position-horizontal:absolute;mso-position-horizontal-relative:margin;mso-position-vertical:absolute;mso-position-vertical-relative:text;mso-width-percent:0;mso-height-percent:0;mso-width-relative:margin;mso-height-relative:margin;v-text-anchor:middle" arcsize="10923f" o:gfxdata="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" fillcolor="#91bce3 [2168]" strokecolor="#5b9bd5 [3208]" strokeweight=".5pt">
-                <v:fill color2="#7aaddd [2616]" rotate="t" colors="0 #b1cbe9;.5 #a3c1e5;1 #92b9e4" focus="100%" type="gradient">
-                  <o:fill v:ext="view" type="gradientUnscaled"/>
-                </v:fill>
-                <v:stroke joinstyle="miter"/>
-                <v:textbox>
-                  <w:txbxContent>
-                    <w:p>
-                      <w:pPr>
-                        <w:jc w:val="center"/>
-                      </w:pPr>
-                      <w:r>
-                        <w:t>Victory View</w:t>
-                      </w:r>
-                    </w:p>
-                    <w:p>
-                      <w:pPr>
-                        <w:jc w:val="center"/>
-                        <w:rPr>
-                          <w:sz w:val="16"/>
-                          <w:szCs w:val="16"/>
-                        </w:rPr>
-                      </w:pPr>
-                      <w:r>
-                        <w:rPr>
-                          <w:sz w:val="16"/>
-                          <w:szCs w:val="16"/>
-                        </w:rPr>
-                        <w:t xml:space="preserve">Watch your </w:t>
-                      </w:r>
-                      <w:proofErr w:type="spellStart"/>
-                      <w:r>
-                        <w:rPr>
-                          <w:sz w:val="16"/>
-                          <w:szCs w:val="16"/>
-                        </w:rPr>
-                        <w:t>pachis</w:t>
-                      </w:r>
-                      <w:proofErr w:type="spellEnd"/>
-                      <w:r>
-                        <w:rPr>
-                          <w:sz w:val="16"/>
-                          <w:szCs w:val="16"/>
-                        </w:rPr>
-                        <w:t xml:space="preserve"> destroy the world!</w:t>
-                      </w:r>
-                    </w:p>
-                  </w:txbxContent>
-                </v:textbox>
-                <w10:wrap anchorx="margin"/>
-              </v:roundrect>
-            </w:pict>
-          </mc:Fallback>
-        </mc:AlternateContent>
-      </w:r>
-      <w:r>
-        <w:rPr>
-          <w:noProof/>
-        </w:rPr>
-        <mc:AlternateContent>
-          <mc:Choice Requires="wps">
-            <w:drawing>
-              <wp:anchor distT="0" distB="0" distL="114300" distR="114300" simplePos="0" relativeHeight="251663360" behindDoc="0" locked="0" layoutInCell="1" allowOverlap="1" wp14:anchorId="54B422AA" wp14:editId="63476F6A">
+              <wp:anchor distT="0" distB="0" distL="114300" distR="114300" simplePos="0" relativeHeight="251663360" behindDoc="0" locked="0" layoutInCell="1" allowOverlap="1" wp14:anchorId="54B422AA" wp14:editId="7FF8281C">
                 <wp:simplePos x="0" y="0"/>
                 <wp:positionH relativeFrom="margin">
                   <wp:posOffset>2286966</wp:posOffset>
@@ -1151,7 +620,7 @@
           </mc:Choice>
           <mc:Fallback>
             <w:pict>
-              <v:roundrect w14:anchorId="54B422AA" id="_x0000_s1029" style="position:absolute;margin-left:180.1pt;margin-top:66.45pt;width:131.5pt;height:85.75pt;z-index:251663360;visibility:visible;mso-wrap-style:square;mso-width-percent:0;mso-height-percent:0;mso-wrap-distance-left:9pt;mso-wrap-distance-top:0;mso-wrap-distance-right:9pt;mso-wrap-distance-bottom:0;mso-position-horizontal:absolute;mso-position-horizontal-relative:margin;mso-position-vertical:absolute;mso-position-vertical-relative:text;mso-width-percent:0;mso-height-percent:0;mso-width-relative:margin;mso-height-relative:margin;v-text-anchor:middle" arcsize="10923f" o:gfxdata="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" fillcolor="#91bce3 [2168]" strokecolor="#5b9bd5 [3208]" strokeweight=".5pt">
+              <v:roundrect w14:anchorId="54B422AA" id="_x0000_s1027" style="position:absolute;margin-left:180.1pt;margin-top:66.45pt;width:131.5pt;height:85.75pt;z-index:251663360;visibility:visible;mso-wrap-style:square;mso-width-percent:0;mso-height-percent:0;mso-wrap-distance-left:9pt;mso-wrap-distance-top:0;mso-wrap-distance-right:9pt;mso-wrap-distance-bottom:0;mso-position-horizontal:absolute;mso-position-horizontal-relative:margin;mso-position-vertical:absolute;mso-position-vertical-relative:text;mso-width-percent:0;mso-height-percent:0;mso-width-relative:margin;mso-height-relative:margin;v-text-anchor:middle" arcsize="10923f" o:gfxdata="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" fillcolor="#91bce3 [2168]" strokecolor="#5b9bd5 [3208]" strokeweight=".5pt">
                 <v:fill color2="#7aaddd [2616]" rotate="t" colors="0 #b1cbe9;.5 #a3c1e5;1 #92b9e4" focus="100%" type="gradient">
                   <o:fill v:ext="view" type="gradientUnscaled"/>
                 </v:fill>
@@ -1301,7 +770,7 @@
           </mc:Choice>
           <mc:Fallback>
             <w:pict>
-              <v:roundrect w14:anchorId="1C2880BF" id="_x0000_s1030" style="position:absolute;margin-left:0;margin-top:66pt;width:131.5pt;height:85.75pt;z-index:251661312;visibility:visible;mso-wrap-style:square;mso-width-percent:0;mso-height-percent:0;mso-wrap-distance-left:9pt;mso-wrap-distance-top:0;mso-wrap-distance-right:9pt;mso-wrap-distance-bottom:0;mso-position-horizontal:left;mso-position-horizontal-relative:margin;mso-position-vertical:absolute;mso-position-vertical-relative:text;mso-width-percent:0;mso-height-percent:0;mso-width-relative:margin;mso-height-relative:margin;v-text-anchor:middle" arcsize="10923f" o:gfxdata="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" fillcolor="#91bce3 [2168]" strokecolor="#5b9bd5 [3208]" strokeweight=".5pt">
+              <v:roundrect w14:anchorId="1C2880BF" id="_x0000_s1028" style="position:absolute;margin-left:0;margin-top:66pt;width:131.5pt;height:85.75pt;z-index:251661312;visibility:visible;mso-wrap-style:square;mso-width-percent:0;mso-height-percent:0;mso-wrap-distance-left:9pt;mso-wrap-distance-top:0;mso-wrap-distance-right:9pt;mso-wrap-distance-bottom:0;mso-position-horizontal:left;mso-position-horizontal-relative:margin;mso-position-vertical:absolute;mso-position-vertical-relative:text;mso-width-percent:0;mso-height-percent:0;mso-width-relative:margin;mso-height-relative:margin;v-text-anchor:middle" arcsize="10923f" o:gfxdata="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" fillcolor="#91bce3 [2168]" strokecolor="#5b9bd5 [3208]" strokeweight=".5pt">
                 <v:fill color2="#7aaddd [2616]" rotate="t" colors="0 #b1cbe9;.5 #a3c1e5;1 #92b9e4" focus="100%" type="gradient">
                   <o:fill v:ext="view" type="gradientUnscaled"/>
                 </v:fill>
@@ -1422,7 +891,7 @@
           </mc:Choice>
           <mc:Fallback>
             <w:pict>
-              <v:roundrect w14:anchorId="75C08963" id="_x0000_s1031" style="position:absolute;margin-left:0;margin-top:6.25pt;width:131.5pt;height:26.9pt;z-index:251659264;visibility:visible;mso-wrap-style:square;mso-width-percent:0;mso-height-percent:0;mso-wrap-distance-left:9pt;mso-wrap-distance-top:0;mso-wrap-distance-right:9pt;mso-wrap-distance-bottom:0;mso-position-horizontal:left;mso-position-horizontal-relative:margin;mso-position-vertical:absolute;mso-position-vertical-relative:text;mso-width-percent:0;mso-height-percent:0;mso-width-relative:margin;mso-height-relative:margin;v-text-anchor:middle" arcsize="10923f" o:gfxdata="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" fillcolor="#9ecb81 [2169]" strokecolor="#70ad47 [3209]" strokeweight=".5pt">
+              <v:roundrect w14:anchorId="75C08963" id="_x0000_s1029" style="position:absolute;margin-left:0;margin-top:6.25pt;width:131.5pt;height:26.9pt;z-index:251659264;visibility:visible;mso-wrap-style:square;mso-width-percent:0;mso-height-percent:0;mso-wrap-distance-left:9pt;mso-wrap-distance-top:0;mso-wrap-distance-right:9pt;mso-wrap-distance-bottom:0;mso-position-horizontal:left;mso-position-horizontal-relative:margin;mso-position-vertical:absolute;mso-position-vertical-relative:text;mso-width-percent:0;mso-height-percent:0;mso-width-relative:margin;mso-height-relative:margin;v-text-anchor:middle" arcsize="10923f" o:gfxdata="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" fillcolor="#9ecb81 [2169]" strokecolor="#70ad47 [3209]" strokeweight=".5pt">
                 <v:fill color2="#8ac066 [2617]" rotate="t" colors="0 #b5d5a7;.5 #aace99;1 #9cca86" focus="100%" type="gradient">
                   <o:fill v:ext="view" type="gradientUnscaled"/>
                 </v:fill>

</xml_diff>